<commit_message>
Correction erreur du doc UC scén. oui ou non changé en 0 ou 1 pour afficher aide ou pas..
</commit_message>
<xml_diff>
--- a/doc/Bataille_Navale_UC+scénarios.docx
+++ b/doc/Bataille_Navale_UC+scénarios.docx
@@ -1149,7 +1149,19 @@
               <w:cnfStyle w:val="000000000000" w:firstRow="0" w:lastRow="0" w:firstColumn="0" w:lastColumn="0" w:oddVBand="0" w:evenVBand="0" w:oddHBand="0" w:evenHBand="0" w:firstRowFirstColumn="0" w:firstRowLastColumn="0" w:lastRowFirstColumn="0" w:lastRowLastColumn="0"/>
             </w:pPr>
             <w:r>
-              <w:t>Voulez-vous apprendre à jouer ? (tapez oui ou non)» </w:t>
+              <w:t xml:space="preserve">Voulez-vous apprendre à jouer ? (tapez </w:t>
+            </w:r>
+            <w:r>
+              <w:t>1 pour oui</w:t>
+            </w:r>
+            <w:r>
+              <w:t xml:space="preserve"> ou </w:t>
+            </w:r>
+            <w:r>
+              <w:t xml:space="preserve">0 pour </w:t>
+            </w:r>
+            <w:r>
+              <w:t>non)» </w:t>
             </w:r>
           </w:p>
         </w:tc>
@@ -1173,40 +1185,12 @@
               <w:rPr>
                 <w:b w:val="0"/>
               </w:rPr>
-              <w:t>On tape « </w:t>
-            </w:r>
-            <w:proofErr w:type="spellStart"/>
+              <w:t>On tape « bla bla»</w:t>
+            </w:r>
             <w:r>
               <w:rPr>
                 <w:b w:val="0"/>
               </w:rPr>
-              <w:t>bla</w:t>
-            </w:r>
-            <w:proofErr w:type="spellEnd"/>
-            <w:r>
-              <w:rPr>
-                <w:b w:val="0"/>
-              </w:rPr>
-              <w:t xml:space="preserve"> </w:t>
-            </w:r>
-            <w:proofErr w:type="spellStart"/>
-            <w:r>
-              <w:rPr>
-                <w:b w:val="0"/>
-              </w:rPr>
-              <w:t>bla</w:t>
-            </w:r>
-            <w:proofErr w:type="spellEnd"/>
-            <w:r>
-              <w:rPr>
-                <w:b w:val="0"/>
-              </w:rPr>
-              <w:t>»</w:t>
-            </w:r>
-            <w:r>
-              <w:rPr>
-                <w:b w:val="0"/>
-              </w:rPr>
               <w:t>.</w:t>
             </w:r>
           </w:p>
@@ -1245,7 +1229,19 @@
               <w:rPr>
                 <w:bCs/>
               </w:rPr>
-              <w:t>Eh, il faut écrire oui ou non !</w:t>
+              <w:t xml:space="preserve">Eh, il faut écrire </w:t>
+            </w:r>
+            <w:r>
+              <w:rPr>
+                <w:bCs/>
+              </w:rPr>
+              <w:t>0 ou 1</w:t>
+            </w:r>
+            <w:r>
+              <w:rPr>
+                <w:bCs/>
+              </w:rPr>
+              <w:t> !</w:t>
             </w:r>
             <w:r>
               <w:rPr>
@@ -1647,8 +1643,18 @@
               <w:cnfStyle w:val="000000000000" w:firstRow="0" w:lastRow="0" w:firstColumn="0" w:lastColumn="0" w:oddVBand="0" w:evenVBand="0" w:oddHBand="0" w:evenHBand="0" w:firstRowFirstColumn="0" w:firstRowLastColumn="0" w:lastRowFirstColumn="0" w:lastRowLastColumn="0"/>
             </w:pPr>
             <w:r>
-              <w:t>« Voulez-vous apprendre à jouer ? (tapez oui ou non)» </w:t>
-            </w:r>
+              <w:t>« Jeu de la bataille Navale.</w:t>
+            </w:r>
+          </w:p>
+          <w:p>
+            <w:pPr>
+              <w:cnfStyle w:val="000000000000" w:firstRow="0" w:lastRow="0" w:firstColumn="0" w:lastColumn="0" w:oddVBand="0" w:evenVBand="0" w:oddHBand="0" w:evenHBand="0" w:firstRowFirstColumn="0" w:firstRowLastColumn="0" w:lastRowFirstColumn="0" w:lastRowLastColumn="0"/>
+            </w:pPr>
+            <w:r>
+              <w:t>Voulez-vous apprendre à jouer ? (tapez 1 pour oui ou 0 pour non)» </w:t>
+            </w:r>
+            <w:bookmarkStart w:id="3" w:name="_GoBack"/>
+            <w:bookmarkEnd w:id="3"/>
           </w:p>
         </w:tc>
       </w:tr>
@@ -1717,21 +1723,21 @@
         <w:pStyle w:val="Titre1"/>
         <w:spacing w:line="240" w:lineRule="auto"/>
       </w:pPr>
-      <w:bookmarkStart w:id="3" w:name="_Toc1588694"/>
+      <w:bookmarkStart w:id="4" w:name="_Toc1588694"/>
       <w:r>
         <w:t>Placer les bateaux</w:t>
       </w:r>
-      <w:bookmarkEnd w:id="3"/>
+      <w:bookmarkEnd w:id="4"/>
     </w:p>
     <w:p>
       <w:pPr>
         <w:pStyle w:val="Titre2"/>
       </w:pPr>
-      <w:bookmarkStart w:id="4" w:name="_Toc1588695"/>
+      <w:bookmarkStart w:id="5" w:name="_Toc1588695"/>
       <w:r>
         <w:t>Grille fixe</w:t>
       </w:r>
-      <w:bookmarkEnd w:id="4"/>
+      <w:bookmarkEnd w:id="5"/>
     </w:p>
     <w:tbl>
       <w:tblPr>
@@ -2050,10 +2056,7 @@
       </w:tr>
     </w:tbl>
     <w:p/>
-    <w:p>
-      <w:bookmarkStart w:id="5" w:name="_GoBack"/>
-      <w:bookmarkEnd w:id="5"/>
-    </w:p>
+    <w:p/>
     <w:p>
       <w:pPr>
         <w:pStyle w:val="Titre2"/>
@@ -5602,7 +5605,7 @@
 </file>
 
 <file path=customXml/itemProps1.xml><?xml version="1.0" encoding="utf-8"?>
-<ds:datastoreItem xmlns:ds="http://schemas.openxmlformats.org/officeDocument/2006/customXml" ds:itemID="{0A2A4E79-4EC8-4DA4-92EF-AF7E35D640F8}">
+<ds:datastoreItem xmlns:ds="http://schemas.openxmlformats.org/officeDocument/2006/customXml" ds:itemID="{8DBFBC05-EFCC-4E11-A052-4D0479F0FCC1}">
   <ds:schemaRefs>
     <ds:schemaRef ds:uri="http://schemas.openxmlformats.org/officeDocument/2006/bibliography"/>
   </ds:schemaRefs>

</xml_diff>

<commit_message>
getchar() de touche pour quitter l'aide rajouté.
</commit_message>
<xml_diff>
--- a/doc/Bataille_Navale_UC+scénarios.docx
+++ b/doc/Bataille_Navale_UC+scénarios.docx
@@ -1653,8 +1653,6 @@
             <w:r>
               <w:t>Voulez-vous apprendre à jouer ? (tapez 1 pour oui ou 0 pour non)» </w:t>
             </w:r>
-            <w:bookmarkStart w:id="3" w:name="_GoBack"/>
-            <w:bookmarkEnd w:id="3"/>
           </w:p>
         </w:tc>
       </w:tr>
@@ -1712,6 +1710,17 @@
             </w:pPr>
             <w:r>
               <w:t>« Parfait, pas besoin de se fatiguer à vous apprendre comment faire ! Bonne chance d’avance et bonne partie !».</w:t>
+            </w:r>
+            <w:r>
+              <w:t xml:space="preserve"> + « </w:t>
+            </w:r>
+            <w:r>
+              <w:t>Tapez une touche pour quitter l’aide …</w:t>
+            </w:r>
+            <w:bookmarkStart w:id="3" w:name="_GoBack"/>
+            <w:bookmarkEnd w:id="3"/>
+            <w:r>
+              <w:t>» </w:t>
             </w:r>
           </w:p>
         </w:tc>
@@ -5605,7 +5614,7 @@
 </file>
 
 <file path=customXml/itemProps1.xml><?xml version="1.0" encoding="utf-8"?>
-<ds:datastoreItem xmlns:ds="http://schemas.openxmlformats.org/officeDocument/2006/customXml" ds:itemID="{8DBFBC05-EFCC-4E11-A052-4D0479F0FCC1}">
+<ds:datastoreItem xmlns:ds="http://schemas.openxmlformats.org/officeDocument/2006/customXml" ds:itemID="{54A6D71B-C608-4C69-A796-0F25E51FAFBE}">
   <ds:schemaRefs>
     <ds:schemaRef ds:uri="http://schemas.openxmlformats.org/officeDocument/2006/bibliography"/>
   </ds:schemaRefs>

</xml_diff>

<commit_message>
Ajout UC+scénarios + objectifs + planification + stratégie de test dans le doc de projet.
</commit_message>
<xml_diff>
--- a/doc/Bataille_Navale_UC+scénarios.docx
+++ b/doc/Bataille_Navale_UC+scénarios.docx
@@ -1,6 +1,6 @@
 
 <file path=word/document.xml><?xml version="1.0" encoding="utf-8"?>
-<w:document xmlns:wpc="http://schemas.microsoft.com/office/word/2010/wordprocessingCanvas" xmlns:cx="http://schemas.microsoft.com/office/drawing/2014/chartex" xmlns:cx1="http://schemas.microsoft.com/office/drawing/2015/9/8/chartex" xmlns:mc="http://schemas.openxmlformats.org/markup-compatibility/2006" xmlns:o="urn:schemas-microsoft-com:office:office" xmlns:r="http://schemas.openxmlformats.org/officeDocument/2006/relationships" xmlns:m="http://schemas.openxmlformats.org/officeDocument/2006/math" xmlns:v="urn:schemas-microsoft-com:vml" xmlns:wp14="http://schemas.microsoft.com/office/word/2010/wordprocessingDrawing" xmlns:wp="http://schemas.openxmlformats.org/drawingml/2006/wordprocessingDrawing" xmlns:w10="urn:schemas-microsoft-com:office:word" xmlns:w="http://schemas.openxmlformats.org/wordprocessingml/2006/main" xmlns:w14="http://schemas.microsoft.com/office/word/2010/wordml" xmlns:w15="http://schemas.microsoft.com/office/word/2012/wordml" xmlns:w16se="http://schemas.microsoft.com/office/word/2015/wordml/symex" xmlns:wpg="http://schemas.microsoft.com/office/word/2010/wordprocessingGroup" xmlns:wpi="http://schemas.microsoft.com/office/word/2010/wordprocessingInk" xmlns:wne="http://schemas.microsoft.com/office/word/2006/wordml" xmlns:wps="http://schemas.microsoft.com/office/word/2010/wordprocessingShape" mc:Ignorable="w14 w15 w16se wp14">
+<w:document xmlns:wpc="http://schemas.microsoft.com/office/word/2010/wordprocessingCanvas" xmlns:mo="http://schemas.microsoft.com/office/mac/office/2008/main" xmlns:mc="http://schemas.openxmlformats.org/markup-compatibility/2006" xmlns:mv="urn:schemas-microsoft-com:mac:vml" xmlns:o="urn:schemas-microsoft-com:office:office" xmlns:r="http://schemas.openxmlformats.org/officeDocument/2006/relationships" xmlns:m="http://schemas.openxmlformats.org/officeDocument/2006/math" xmlns:v="urn:schemas-microsoft-com:vml" xmlns:wp14="http://schemas.microsoft.com/office/word/2010/wordprocessingDrawing" xmlns:wp="http://schemas.openxmlformats.org/drawingml/2006/wordprocessingDrawing" xmlns:w10="urn:schemas-microsoft-com:office:word" xmlns:w="http://schemas.openxmlformats.org/wordprocessingml/2006/main" xmlns:w14="http://schemas.microsoft.com/office/word/2010/wordml" xmlns:w15="http://schemas.microsoft.com/office/word/2012/wordml" xmlns:wpg="http://schemas.microsoft.com/office/word/2010/wordprocessingGroup" xmlns:wpi="http://schemas.microsoft.com/office/word/2010/wordprocessingInk" xmlns:wne="http://schemas.microsoft.com/office/word/2006/wordml" xmlns:wps="http://schemas.microsoft.com/office/word/2010/wordprocessingShape" mc:Ignorable="w14 w15 wp14">
   <w:body>
     <w:p>
       <w:pPr>
@@ -1185,7 +1185,35 @@
               <w:rPr>
                 <w:b w:val="0"/>
               </w:rPr>
-              <w:t>On tape « bla bla»</w:t>
+              <w:t>On tape « </w:t>
+            </w:r>
+            <w:proofErr w:type="spellStart"/>
+            <w:r>
+              <w:rPr>
+                <w:b w:val="0"/>
+              </w:rPr>
+              <w:t>bla</w:t>
+            </w:r>
+            <w:proofErr w:type="spellEnd"/>
+            <w:r>
+              <w:rPr>
+                <w:b w:val="0"/>
+              </w:rPr>
+              <w:t xml:space="preserve"> </w:t>
+            </w:r>
+            <w:proofErr w:type="spellStart"/>
+            <w:r>
+              <w:rPr>
+                <w:b w:val="0"/>
+              </w:rPr>
+              <w:t>bla</w:t>
+            </w:r>
+            <w:proofErr w:type="spellEnd"/>
+            <w:r>
+              <w:rPr>
+                <w:b w:val="0"/>
+              </w:rPr>
+              <w:t>»</w:t>
             </w:r>
             <w:r>
               <w:rPr>
@@ -1614,11 +1642,13 @@
             <w:pPr>
               <w:rPr>
                 <w:b w:val="0"/>
+                <w:bCs w:val="0"/>
               </w:rPr>
             </w:pPr>
             <w:r>
               <w:rPr>
                 <w:b w:val="0"/>
+                <w:bCs w:val="0"/>
               </w:rPr>
               <w:t>On lance le programme</w:t>
             </w:r>
@@ -1675,13 +1705,14 @@
           <w:p>
             <w:pPr>
               <w:rPr>
-                <w:i/>
-                <w:sz w:val="26"/>
-              </w:rPr>
-            </w:pPr>
-            <w:r>
-              <w:rPr>
                 <w:b w:val="0"/>
+                <w:bCs w:val="0"/>
+              </w:rPr>
+            </w:pPr>
+            <w:r>
+              <w:rPr>
+                <w:b w:val="0"/>
+                <w:bCs w:val="0"/>
               </w:rPr>
               <w:t xml:space="preserve">On tape « Non ». </w:t>
             </w:r>
@@ -1698,29 +1729,23 @@
             <w:pPr>
               <w:cnfStyle w:val="000000000000" w:firstRow="0" w:lastRow="0" w:firstColumn="0" w:lastColumn="0" w:oddVBand="0" w:evenVBand="0" w:oddHBand="0" w:evenHBand="0" w:firstRowFirstColumn="0" w:firstRowLastColumn="0" w:lastRowFirstColumn="0" w:lastRowLastColumn="0"/>
             </w:pPr>
-          </w:p>
-        </w:tc>
-        <w:tc>
-          <w:tcPr>
-            <w:tcW w:w="3673" w:type="dxa"/>
-          </w:tcPr>
-          <w:p>
-            <w:pPr>
-              <w:cnfStyle w:val="000000000000" w:firstRow="0" w:lastRow="0" w:firstColumn="0" w:lastColumn="0" w:oddVBand="0" w:evenVBand="0" w:oddHBand="0" w:evenHBand="0" w:firstRowFirstColumn="0" w:firstRowLastColumn="0" w:lastRowFirstColumn="0" w:lastRowLastColumn="0"/>
-            </w:pPr>
-            <w:r>
-              <w:t>« Parfait, pas besoin de se fatiguer à vous apprendre comment faire ! Bonne chance d’avance et bonne partie !».</w:t>
-            </w:r>
-            <w:r>
-              <w:t xml:space="preserve"> + « </w:t>
-            </w:r>
-            <w:r>
-              <w:t>Tapez une touche pour quitter l’aide …</w:t>
-            </w:r>
             <w:bookmarkStart w:id="3" w:name="_GoBack"/>
             <w:bookmarkEnd w:id="3"/>
-            <w:r>
-              <w:t>» </w:t>
+          </w:p>
+        </w:tc>
+        <w:tc>
+          <w:tcPr>
+            <w:tcW w:w="3673" w:type="dxa"/>
+          </w:tcPr>
+          <w:p>
+            <w:pPr>
+              <w:cnfStyle w:val="000000000000" w:firstRow="0" w:lastRow="0" w:firstColumn="0" w:lastColumn="0" w:oddVBand="0" w:evenVBand="0" w:oddHBand="0" w:evenHBand="0" w:firstRowFirstColumn="0" w:firstRowLastColumn="0" w:lastRowFirstColumn="0" w:lastRowLastColumn="0"/>
+            </w:pPr>
+            <w:r>
+              <w:t>« Parfait, pas besoin de se fatiguer à vous apprendre comment faire ! Bonne chance d’avance et bonne partie !».</w:t>
+            </w:r>
+            <w:r>
+              <w:t xml:space="preserve"> + « Tapez une touche pour quitter l’aide …» </w:t>
             </w:r>
           </w:p>
         </w:tc>
@@ -3862,10 +3887,18 @@
               <w:t>ur ne correspond pas à une case !</w:t>
             </w:r>
             <w:r>
-              <w:t xml:space="preserve"> Recommencez.</w:t>
-            </w:r>
-            <w:r>
-              <w:t>» </w:t>
+              <w:t xml:space="preserve"> Recommencez</w:t>
+            </w:r>
+            <w:proofErr w:type="gramStart"/>
+            <w:r>
+              <w:t>.</w:t>
+            </w:r>
+            <w:r>
+              <w:t>»</w:t>
+            </w:r>
+            <w:proofErr w:type="gramEnd"/>
+            <w:r>
+              <w:t> </w:t>
             </w:r>
           </w:p>
         </w:tc>
@@ -4054,7 +4087,7 @@
 </file>
 
 <file path=word/endnotes.xml><?xml version="1.0" encoding="utf-8"?>
-<w:endnotes xmlns:wpc="http://schemas.microsoft.com/office/word/2010/wordprocessingCanvas" xmlns:cx="http://schemas.microsoft.com/office/drawing/2014/chartex" xmlns:cx1="http://schemas.microsoft.com/office/drawing/2015/9/8/chartex" xmlns:mc="http://schemas.openxmlformats.org/markup-compatibility/2006" xmlns:o="urn:schemas-microsoft-com:office:office" xmlns:r="http://schemas.openxmlformats.org/officeDocument/2006/relationships" xmlns:m="http://schemas.openxmlformats.org/officeDocument/2006/math" xmlns:v="urn:schemas-microsoft-com:vml" xmlns:wp14="http://schemas.microsoft.com/office/word/2010/wordprocessingDrawing" xmlns:wp="http://schemas.openxmlformats.org/drawingml/2006/wordprocessingDrawing" xmlns:w10="urn:schemas-microsoft-com:office:word" xmlns:w="http://schemas.openxmlformats.org/wordprocessingml/2006/main" xmlns:w14="http://schemas.microsoft.com/office/word/2010/wordml" xmlns:w15="http://schemas.microsoft.com/office/word/2012/wordml" xmlns:w16se="http://schemas.microsoft.com/office/word/2015/wordml/symex" xmlns:wpg="http://schemas.microsoft.com/office/word/2010/wordprocessingGroup" xmlns:wpi="http://schemas.microsoft.com/office/word/2010/wordprocessingInk" xmlns:wne="http://schemas.microsoft.com/office/word/2006/wordml" xmlns:wps="http://schemas.microsoft.com/office/word/2010/wordprocessingShape" mc:Ignorable="w14 w15 w16se wp14">
+<w:endnotes xmlns:wpc="http://schemas.microsoft.com/office/word/2010/wordprocessingCanvas" xmlns:mo="http://schemas.microsoft.com/office/mac/office/2008/main" xmlns:mc="http://schemas.openxmlformats.org/markup-compatibility/2006" xmlns:mv="urn:schemas-microsoft-com:mac:vml" xmlns:o="urn:schemas-microsoft-com:office:office" xmlns:r="http://schemas.openxmlformats.org/officeDocument/2006/relationships" xmlns:m="http://schemas.openxmlformats.org/officeDocument/2006/math" xmlns:v="urn:schemas-microsoft-com:vml" xmlns:wp14="http://schemas.microsoft.com/office/word/2010/wordprocessingDrawing" xmlns:wp="http://schemas.openxmlformats.org/drawingml/2006/wordprocessingDrawing" xmlns:w10="urn:schemas-microsoft-com:office:word" xmlns:w="http://schemas.openxmlformats.org/wordprocessingml/2006/main" xmlns:w14="http://schemas.microsoft.com/office/word/2010/wordml" xmlns:w15="http://schemas.microsoft.com/office/word/2012/wordml" xmlns:wpg="http://schemas.microsoft.com/office/word/2010/wordprocessingGroup" xmlns:wpi="http://schemas.microsoft.com/office/word/2010/wordprocessingInk" xmlns:wne="http://schemas.microsoft.com/office/word/2006/wordml" xmlns:wps="http://schemas.microsoft.com/office/word/2010/wordprocessingShape" mc:Ignorable="w14 w15 wp14">
   <w:endnote w:type="separator" w:id="-1">
     <w:p>
       <w:pPr>
@@ -4079,7 +4112,7 @@
 </file>
 
 <file path=word/footnotes.xml><?xml version="1.0" encoding="utf-8"?>
-<w:footnotes xmlns:wpc="http://schemas.microsoft.com/office/word/2010/wordprocessingCanvas" xmlns:cx="http://schemas.microsoft.com/office/drawing/2014/chartex" xmlns:cx1="http://schemas.microsoft.com/office/drawing/2015/9/8/chartex" xmlns:mc="http://schemas.openxmlformats.org/markup-compatibility/2006" xmlns:o="urn:schemas-microsoft-com:office:office" xmlns:r="http://schemas.openxmlformats.org/officeDocument/2006/relationships" xmlns:m="http://schemas.openxmlformats.org/officeDocument/2006/math" xmlns:v="urn:schemas-microsoft-com:vml" xmlns:wp14="http://schemas.microsoft.com/office/word/2010/wordprocessingDrawing" xmlns:wp="http://schemas.openxmlformats.org/drawingml/2006/wordprocessingDrawing" xmlns:w10="urn:schemas-microsoft-com:office:word" xmlns:w="http://schemas.openxmlformats.org/wordprocessingml/2006/main" xmlns:w14="http://schemas.microsoft.com/office/word/2010/wordml" xmlns:w15="http://schemas.microsoft.com/office/word/2012/wordml" xmlns:w16se="http://schemas.microsoft.com/office/word/2015/wordml/symex" xmlns:wpg="http://schemas.microsoft.com/office/word/2010/wordprocessingGroup" xmlns:wpi="http://schemas.microsoft.com/office/word/2010/wordprocessingInk" xmlns:wne="http://schemas.microsoft.com/office/word/2006/wordml" xmlns:wps="http://schemas.microsoft.com/office/word/2010/wordprocessingShape" mc:Ignorable="w14 w15 w16se wp14">
+<w:footnotes xmlns:wpc="http://schemas.microsoft.com/office/word/2010/wordprocessingCanvas" xmlns:mo="http://schemas.microsoft.com/office/mac/office/2008/main" xmlns:mc="http://schemas.openxmlformats.org/markup-compatibility/2006" xmlns:mv="urn:schemas-microsoft-com:mac:vml" xmlns:o="urn:schemas-microsoft-com:office:office" xmlns:r="http://schemas.openxmlformats.org/officeDocument/2006/relationships" xmlns:m="http://schemas.openxmlformats.org/officeDocument/2006/math" xmlns:v="urn:schemas-microsoft-com:vml" xmlns:wp14="http://schemas.microsoft.com/office/word/2010/wordprocessingDrawing" xmlns:wp="http://schemas.openxmlformats.org/drawingml/2006/wordprocessingDrawing" xmlns:w10="urn:schemas-microsoft-com:office:word" xmlns:w="http://schemas.openxmlformats.org/wordprocessingml/2006/main" xmlns:w14="http://schemas.microsoft.com/office/word/2010/wordml" xmlns:w15="http://schemas.microsoft.com/office/word/2012/wordml" xmlns:wpg="http://schemas.microsoft.com/office/word/2010/wordprocessingGroup" xmlns:wpi="http://schemas.microsoft.com/office/word/2010/wordprocessingInk" xmlns:wne="http://schemas.microsoft.com/office/word/2006/wordml" xmlns:wps="http://schemas.microsoft.com/office/word/2010/wordprocessingShape" mc:Ignorable="w14 w15 wp14">
   <w:footnote w:type="separator" w:id="-1">
     <w:p>
       <w:pPr>
@@ -4104,8 +4137,8 @@
 </file>
 
 <file path=word/numbering.xml><?xml version="1.0" encoding="utf-8"?>
-<w:numbering xmlns:wpc="http://schemas.microsoft.com/office/word/2010/wordprocessingCanvas" xmlns:cx="http://schemas.microsoft.com/office/drawing/2014/chartex" xmlns:cx1="http://schemas.microsoft.com/office/drawing/2015/9/8/chartex" xmlns:mc="http://schemas.openxmlformats.org/markup-compatibility/2006" xmlns:o="urn:schemas-microsoft-com:office:office" xmlns:r="http://schemas.openxmlformats.org/officeDocument/2006/relationships" xmlns:m="http://schemas.openxmlformats.org/officeDocument/2006/math" xmlns:v="urn:schemas-microsoft-com:vml" xmlns:wp14="http://schemas.microsoft.com/office/word/2010/wordprocessingDrawing" xmlns:wp="http://schemas.openxmlformats.org/drawingml/2006/wordprocessingDrawing" xmlns:w10="urn:schemas-microsoft-com:office:word" xmlns:w="http://schemas.openxmlformats.org/wordprocessingml/2006/main" xmlns:w14="http://schemas.microsoft.com/office/word/2010/wordml" xmlns:w15="http://schemas.microsoft.com/office/word/2012/wordml" xmlns:w16se="http://schemas.microsoft.com/office/word/2015/wordml/symex" xmlns:wpg="http://schemas.microsoft.com/office/word/2010/wordprocessingGroup" xmlns:wpi="http://schemas.microsoft.com/office/word/2010/wordprocessingInk" xmlns:wne="http://schemas.microsoft.com/office/word/2006/wordml" xmlns:wps="http://schemas.microsoft.com/office/word/2010/wordprocessingShape" mc:Ignorable="w14 w15 w16se wp14">
-  <w:abstractNum w:abstractNumId="0" w15:restartNumberingAfterBreak="0">
+<w:numbering xmlns:wpc="http://schemas.microsoft.com/office/word/2010/wordprocessingCanvas" xmlns:mo="http://schemas.microsoft.com/office/mac/office/2008/main" xmlns:mc="http://schemas.openxmlformats.org/markup-compatibility/2006" xmlns:mv="urn:schemas-microsoft-com:mac:vml" xmlns:o="urn:schemas-microsoft-com:office:office" xmlns:r="http://schemas.openxmlformats.org/officeDocument/2006/relationships" xmlns:m="http://schemas.openxmlformats.org/officeDocument/2006/math" xmlns:v="urn:schemas-microsoft-com:vml" xmlns:wp14="http://schemas.microsoft.com/office/word/2010/wordprocessingDrawing" xmlns:wp="http://schemas.openxmlformats.org/drawingml/2006/wordprocessingDrawing" xmlns:w10="urn:schemas-microsoft-com:office:word" xmlns:w="http://schemas.openxmlformats.org/wordprocessingml/2006/main" xmlns:w14="http://schemas.microsoft.com/office/word/2010/wordml" xmlns:w15="http://schemas.microsoft.com/office/word/2012/wordml" xmlns:wpg="http://schemas.microsoft.com/office/word/2010/wordprocessingGroup" xmlns:wpi="http://schemas.microsoft.com/office/word/2010/wordprocessingInk" xmlns:wne="http://schemas.microsoft.com/office/word/2006/wordml" xmlns:wps="http://schemas.microsoft.com/office/word/2010/wordprocessingShape" mc:Ignorable="w14 w15 wp14">
+  <w:abstractNum w:abstractNumId="0">
     <w:nsid w:val="FFFFFF1D"/>
     <w:multiLevelType w:val="multilevel"/>
     <w:tmpl w:val="EDC2DBC8"/>
@@ -4245,7 +4278,7 @@
       </w:rPr>
     </w:lvl>
   </w:abstractNum>
-  <w:abstractNum w:abstractNumId="1" w15:restartNumberingAfterBreak="0">
+  <w:abstractNum w:abstractNumId="1">
     <w:nsid w:val="213C3F75"/>
     <w:multiLevelType w:val="multilevel"/>
     <w:tmpl w:val="100C0025"/>
@@ -4350,7 +4383,7 @@
 </file>
 
 <file path=word/styles.xml><?xml version="1.0" encoding="utf-8"?>
-<w:styles xmlns:mc="http://schemas.openxmlformats.org/markup-compatibility/2006" xmlns:r="http://schemas.openxmlformats.org/officeDocument/2006/relationships" xmlns:w="http://schemas.openxmlformats.org/wordprocessingml/2006/main" xmlns:w14="http://schemas.microsoft.com/office/word/2010/wordml" xmlns:w15="http://schemas.microsoft.com/office/word/2012/wordml" xmlns:w16se="http://schemas.microsoft.com/office/word/2015/wordml/symex" mc:Ignorable="w14 w15 w16se">
+<w:styles xmlns:mc="http://schemas.openxmlformats.org/markup-compatibility/2006" xmlns:r="http://schemas.openxmlformats.org/officeDocument/2006/relationships" xmlns:w="http://schemas.openxmlformats.org/wordprocessingml/2006/main" xmlns:w14="http://schemas.microsoft.com/office/word/2010/wordml" xmlns:w15="http://schemas.microsoft.com/office/word/2012/wordml" mc:Ignorable="w14 w15">
   <w:docDefaults>
     <w:rPrDefault>
       <w:rPr>
@@ -4366,7 +4399,7 @@
       </w:pPr>
     </w:pPrDefault>
   </w:docDefaults>
-  <w:latentStyles w:defLockedState="0" w:defUIPriority="99" w:defSemiHidden="0" w:defUnhideWhenUsed="0" w:defQFormat="0" w:count="371">
+  <w:latentStyles w:defLockedState="0" w:defUIPriority="99" w:defSemiHidden="0" w:defUnhideWhenUsed="0" w:defQFormat="0" w:count="380">
     <w:lsdException w:name="Normal" w:uiPriority="0" w:qFormat="1"/>
     <w:lsdException w:name="heading 1" w:uiPriority="9" w:qFormat="1"/>
     <w:lsdException w:name="heading 2" w:semiHidden="1" w:uiPriority="9" w:unhideWhenUsed="1" w:qFormat="1"/>
@@ -5100,6 +5133,7 @@
       <w:spacing w:after="0" w:line="240" w:lineRule="auto"/>
     </w:pPr>
     <w:tblPr>
+      <w:tblInd w:w="0" w:type="dxa"/>
       <w:tblBorders>
         <w:top w:val="single" w:sz="4" w:space="0" w:color="auto"/>
         <w:left w:val="single" w:sz="4" w:space="0" w:color="auto"/>
@@ -5108,6 +5142,12 @@
         <w:insideH w:val="single" w:sz="4" w:space="0" w:color="auto"/>
         <w:insideV w:val="single" w:sz="4" w:space="0" w:color="auto"/>
       </w:tblBorders>
+      <w:tblCellMar>
+        <w:top w:w="0" w:type="dxa"/>
+        <w:left w:w="108" w:type="dxa"/>
+        <w:bottom w:w="0" w:type="dxa"/>
+        <w:right w:w="108" w:type="dxa"/>
+      </w:tblCellMar>
     </w:tblPr>
   </w:style>
   <w:style w:type="table" w:styleId="TableauGrille1Clair">
@@ -5121,6 +5161,7 @@
     <w:tblPr>
       <w:tblStyleRowBandSize w:val="1"/>
       <w:tblStyleColBandSize w:val="1"/>
+      <w:tblInd w:w="0" w:type="dxa"/>
       <w:tblBorders>
         <w:top w:val="single" w:sz="4" w:space="0" w:color="999999" w:themeColor="text1" w:themeTint="66"/>
         <w:left w:val="single" w:sz="4" w:space="0" w:color="999999" w:themeColor="text1" w:themeTint="66"/>
@@ -5129,6 +5170,12 @@
         <w:insideH w:val="single" w:sz="4" w:space="0" w:color="999999" w:themeColor="text1" w:themeTint="66"/>
         <w:insideV w:val="single" w:sz="4" w:space="0" w:color="999999" w:themeColor="text1" w:themeTint="66"/>
       </w:tblBorders>
+      <w:tblCellMar>
+        <w:top w:w="0" w:type="dxa"/>
+        <w:left w:w="108" w:type="dxa"/>
+        <w:bottom w:w="0" w:type="dxa"/>
+        <w:right w:w="108" w:type="dxa"/>
+      </w:tblCellMar>
     </w:tblPr>
     <w:tblStylePr w:type="firstRow">
       <w:rPr>
@@ -5614,7 +5661,7 @@
 </file>
 
 <file path=customXml/itemProps1.xml><?xml version="1.0" encoding="utf-8"?>
-<ds:datastoreItem xmlns:ds="http://schemas.openxmlformats.org/officeDocument/2006/customXml" ds:itemID="{54A6D71B-C608-4C69-A796-0F25E51FAFBE}">
+<ds:datastoreItem xmlns:ds="http://schemas.openxmlformats.org/officeDocument/2006/customXml" ds:itemID="{EB83AE27-C8DD-3347-B303-D5D1AAAEBD1A}">
   <ds:schemaRefs>
     <ds:schemaRef ds:uri="http://schemas.openxmlformats.org/officeDocument/2006/bibliography"/>
   </ds:schemaRefs>

</xml_diff>

<commit_message>
wip doc de proj MLD
</commit_message>
<xml_diff>
--- a/doc/Bataille_Navale_UC+scénarios.docx
+++ b/doc/Bataille_Navale_UC+scénarios.docx
@@ -1,6 +1,6 @@
 
 <file path=word/document.xml><?xml version="1.0" encoding="utf-8"?>
-<w:document xmlns:wpc="http://schemas.microsoft.com/office/word/2010/wordprocessingCanvas" xmlns:mo="http://schemas.microsoft.com/office/mac/office/2008/main" xmlns:mc="http://schemas.openxmlformats.org/markup-compatibility/2006" xmlns:mv="urn:schemas-microsoft-com:mac:vml" xmlns:o="urn:schemas-microsoft-com:office:office" xmlns:r="http://schemas.openxmlformats.org/officeDocument/2006/relationships" xmlns:m="http://schemas.openxmlformats.org/officeDocument/2006/math" xmlns:v="urn:schemas-microsoft-com:vml" xmlns:wp14="http://schemas.microsoft.com/office/word/2010/wordprocessingDrawing" xmlns:wp="http://schemas.openxmlformats.org/drawingml/2006/wordprocessingDrawing" xmlns:w10="urn:schemas-microsoft-com:office:word" xmlns:w="http://schemas.openxmlformats.org/wordprocessingml/2006/main" xmlns:w14="http://schemas.microsoft.com/office/word/2010/wordml" xmlns:w15="http://schemas.microsoft.com/office/word/2012/wordml" xmlns:wpg="http://schemas.microsoft.com/office/word/2010/wordprocessingGroup" xmlns:wpi="http://schemas.microsoft.com/office/word/2010/wordprocessingInk" xmlns:wne="http://schemas.microsoft.com/office/word/2006/wordml" xmlns:wps="http://schemas.microsoft.com/office/word/2010/wordprocessingShape" mc:Ignorable="w14 w15 wp14">
+<w:document xmlns:wpc="http://schemas.microsoft.com/office/word/2010/wordprocessingCanvas" xmlns:cx="http://schemas.microsoft.com/office/drawing/2014/chartex" xmlns:cx1="http://schemas.microsoft.com/office/drawing/2015/9/8/chartex" xmlns:mc="http://schemas.openxmlformats.org/markup-compatibility/2006" xmlns:o="urn:schemas-microsoft-com:office:office" xmlns:r="http://schemas.openxmlformats.org/officeDocument/2006/relationships" xmlns:m="http://schemas.openxmlformats.org/officeDocument/2006/math" xmlns:v="urn:schemas-microsoft-com:vml" xmlns:wp14="http://schemas.microsoft.com/office/word/2010/wordprocessingDrawing" xmlns:wp="http://schemas.openxmlformats.org/drawingml/2006/wordprocessingDrawing" xmlns:w10="urn:schemas-microsoft-com:office:word" xmlns:w="http://schemas.openxmlformats.org/wordprocessingml/2006/main" xmlns:w14="http://schemas.microsoft.com/office/word/2010/wordml" xmlns:w15="http://schemas.microsoft.com/office/word/2012/wordml" xmlns:w16se="http://schemas.microsoft.com/office/word/2015/wordml/symex" xmlns:wpg="http://schemas.microsoft.com/office/word/2010/wordprocessingGroup" xmlns:wpi="http://schemas.microsoft.com/office/word/2010/wordprocessingInk" xmlns:wne="http://schemas.microsoft.com/office/word/2006/wordml" xmlns:wps="http://schemas.microsoft.com/office/word/2010/wordprocessingShape" mc:Ignorable="w14 w15 w16se wp14">
   <w:body>
     <w:p>
       <w:pPr>
@@ -1181,44 +1181,17 @@
                 <w:b w:val="0"/>
               </w:rPr>
             </w:pPr>
+            <w:bookmarkStart w:id="2" w:name="_GoBack" w:colFirst="2" w:colLast="2"/>
             <w:r>
               <w:rPr>
                 <w:b w:val="0"/>
               </w:rPr>
-              <w:t>On tape « </w:t>
-            </w:r>
-            <w:proofErr w:type="spellStart"/>
+              <w:t>On tape « bla bla»</w:t>
+            </w:r>
             <w:r>
               <w:rPr>
                 <w:b w:val="0"/>
               </w:rPr>
-              <w:t>bla</w:t>
-            </w:r>
-            <w:proofErr w:type="spellEnd"/>
-            <w:r>
-              <w:rPr>
-                <w:b w:val="0"/>
-              </w:rPr>
-              <w:t xml:space="preserve"> </w:t>
-            </w:r>
-            <w:proofErr w:type="spellStart"/>
-            <w:r>
-              <w:rPr>
-                <w:b w:val="0"/>
-              </w:rPr>
-              <w:t>bla</w:t>
-            </w:r>
-            <w:proofErr w:type="spellEnd"/>
-            <w:r>
-              <w:rPr>
-                <w:b w:val="0"/>
-              </w:rPr>
-              <w:t>»</w:t>
-            </w:r>
-            <w:r>
-              <w:rPr>
-                <w:b w:val="0"/>
-              </w:rPr>
               <w:t>.</w:t>
             </w:r>
           </w:p>
@@ -1238,7 +1211,13 @@
               <w:rPr>
                 <w:bCs/>
               </w:rPr>
-              <w:t>On a tapé autre chose que oui ou non.</w:t>
+              <w:t xml:space="preserve">On a tapé autre chose que </w:t>
+            </w:r>
+            <w:r>
+              <w:rPr>
+                <w:bCs/>
+              </w:rPr>
+              <w:t>0 ou 1</w:t>
             </w:r>
           </w:p>
         </w:tc>
@@ -1286,6 +1265,7 @@
           </w:p>
         </w:tc>
       </w:tr>
+      <w:bookmarkEnd w:id="2"/>
       <w:tr>
         <w:trPr>
           <w:trHeight w:val="767"/>
@@ -1408,11 +1388,11 @@
       <w:pPr>
         <w:pStyle w:val="Titre2"/>
       </w:pPr>
-      <w:bookmarkStart w:id="2" w:name="_Toc1588693"/>
+      <w:bookmarkStart w:id="3" w:name="_Toc1588693"/>
       <w:r>
         <w:t>Démarrer sans lire les règles</w:t>
       </w:r>
-      <w:bookmarkEnd w:id="2"/>
+      <w:bookmarkEnd w:id="3"/>
     </w:p>
     <w:tbl>
       <w:tblPr>
@@ -1729,8 +1709,6 @@
             <w:pPr>
               <w:cnfStyle w:val="000000000000" w:firstRow="0" w:lastRow="0" w:firstColumn="0" w:lastColumn="0" w:oddVBand="0" w:evenVBand="0" w:oddHBand="0" w:evenHBand="0" w:firstRowFirstColumn="0" w:firstRowLastColumn="0" w:lastRowFirstColumn="0" w:lastRowLastColumn="0"/>
             </w:pPr>
-            <w:bookmarkStart w:id="3" w:name="_GoBack"/>
-            <w:bookmarkEnd w:id="3"/>
           </w:p>
         </w:tc>
         <w:tc>
@@ -3887,18 +3865,10 @@
               <w:t>ur ne correspond pas à une case !</w:t>
             </w:r>
             <w:r>
-              <w:t xml:space="preserve"> Recommencez</w:t>
-            </w:r>
-            <w:proofErr w:type="gramStart"/>
-            <w:r>
-              <w:t>.</w:t>
-            </w:r>
-            <w:r>
-              <w:t>»</w:t>
-            </w:r>
-            <w:proofErr w:type="gramEnd"/>
-            <w:r>
-              <w:t> </w:t>
+              <w:t xml:space="preserve"> Recommencez.</w:t>
+            </w:r>
+            <w:r>
+              <w:t>» </w:t>
             </w:r>
           </w:p>
         </w:tc>
@@ -4087,7 +4057,7 @@
 </file>
 
 <file path=word/endnotes.xml><?xml version="1.0" encoding="utf-8"?>
-<w:endnotes xmlns:wpc="http://schemas.microsoft.com/office/word/2010/wordprocessingCanvas" xmlns:mo="http://schemas.microsoft.com/office/mac/office/2008/main" xmlns:mc="http://schemas.openxmlformats.org/markup-compatibility/2006" xmlns:mv="urn:schemas-microsoft-com:mac:vml" xmlns:o="urn:schemas-microsoft-com:office:office" xmlns:r="http://schemas.openxmlformats.org/officeDocument/2006/relationships" xmlns:m="http://schemas.openxmlformats.org/officeDocument/2006/math" xmlns:v="urn:schemas-microsoft-com:vml" xmlns:wp14="http://schemas.microsoft.com/office/word/2010/wordprocessingDrawing" xmlns:wp="http://schemas.openxmlformats.org/drawingml/2006/wordprocessingDrawing" xmlns:w10="urn:schemas-microsoft-com:office:word" xmlns:w="http://schemas.openxmlformats.org/wordprocessingml/2006/main" xmlns:w14="http://schemas.microsoft.com/office/word/2010/wordml" xmlns:w15="http://schemas.microsoft.com/office/word/2012/wordml" xmlns:wpg="http://schemas.microsoft.com/office/word/2010/wordprocessingGroup" xmlns:wpi="http://schemas.microsoft.com/office/word/2010/wordprocessingInk" xmlns:wne="http://schemas.microsoft.com/office/word/2006/wordml" xmlns:wps="http://schemas.microsoft.com/office/word/2010/wordprocessingShape" mc:Ignorable="w14 w15 wp14">
+<w:endnotes xmlns:wpc="http://schemas.microsoft.com/office/word/2010/wordprocessingCanvas" xmlns:cx="http://schemas.microsoft.com/office/drawing/2014/chartex" xmlns:cx1="http://schemas.microsoft.com/office/drawing/2015/9/8/chartex" xmlns:mc="http://schemas.openxmlformats.org/markup-compatibility/2006" xmlns:o="urn:schemas-microsoft-com:office:office" xmlns:r="http://schemas.openxmlformats.org/officeDocument/2006/relationships" xmlns:m="http://schemas.openxmlformats.org/officeDocument/2006/math" xmlns:v="urn:schemas-microsoft-com:vml" xmlns:wp14="http://schemas.microsoft.com/office/word/2010/wordprocessingDrawing" xmlns:wp="http://schemas.openxmlformats.org/drawingml/2006/wordprocessingDrawing" xmlns:w10="urn:schemas-microsoft-com:office:word" xmlns:w="http://schemas.openxmlformats.org/wordprocessingml/2006/main" xmlns:w14="http://schemas.microsoft.com/office/word/2010/wordml" xmlns:w15="http://schemas.microsoft.com/office/word/2012/wordml" xmlns:w16se="http://schemas.microsoft.com/office/word/2015/wordml/symex" xmlns:wpg="http://schemas.microsoft.com/office/word/2010/wordprocessingGroup" xmlns:wpi="http://schemas.microsoft.com/office/word/2010/wordprocessingInk" xmlns:wne="http://schemas.microsoft.com/office/word/2006/wordml" xmlns:wps="http://schemas.microsoft.com/office/word/2010/wordprocessingShape" mc:Ignorable="w14 w15 w16se wp14">
   <w:endnote w:type="separator" w:id="-1">
     <w:p>
       <w:pPr>
@@ -4112,7 +4082,7 @@
 </file>
 
 <file path=word/footnotes.xml><?xml version="1.0" encoding="utf-8"?>
-<w:footnotes xmlns:wpc="http://schemas.microsoft.com/office/word/2010/wordprocessingCanvas" xmlns:mo="http://schemas.microsoft.com/office/mac/office/2008/main" xmlns:mc="http://schemas.openxmlformats.org/markup-compatibility/2006" xmlns:mv="urn:schemas-microsoft-com:mac:vml" xmlns:o="urn:schemas-microsoft-com:office:office" xmlns:r="http://schemas.openxmlformats.org/officeDocument/2006/relationships" xmlns:m="http://schemas.openxmlformats.org/officeDocument/2006/math" xmlns:v="urn:schemas-microsoft-com:vml" xmlns:wp14="http://schemas.microsoft.com/office/word/2010/wordprocessingDrawing" xmlns:wp="http://schemas.openxmlformats.org/drawingml/2006/wordprocessingDrawing" xmlns:w10="urn:schemas-microsoft-com:office:word" xmlns:w="http://schemas.openxmlformats.org/wordprocessingml/2006/main" xmlns:w14="http://schemas.microsoft.com/office/word/2010/wordml" xmlns:w15="http://schemas.microsoft.com/office/word/2012/wordml" xmlns:wpg="http://schemas.microsoft.com/office/word/2010/wordprocessingGroup" xmlns:wpi="http://schemas.microsoft.com/office/word/2010/wordprocessingInk" xmlns:wne="http://schemas.microsoft.com/office/word/2006/wordml" xmlns:wps="http://schemas.microsoft.com/office/word/2010/wordprocessingShape" mc:Ignorable="w14 w15 wp14">
+<w:footnotes xmlns:wpc="http://schemas.microsoft.com/office/word/2010/wordprocessingCanvas" xmlns:cx="http://schemas.microsoft.com/office/drawing/2014/chartex" xmlns:cx1="http://schemas.microsoft.com/office/drawing/2015/9/8/chartex" xmlns:mc="http://schemas.openxmlformats.org/markup-compatibility/2006" xmlns:o="urn:schemas-microsoft-com:office:office" xmlns:r="http://schemas.openxmlformats.org/officeDocument/2006/relationships" xmlns:m="http://schemas.openxmlformats.org/officeDocument/2006/math" xmlns:v="urn:schemas-microsoft-com:vml" xmlns:wp14="http://schemas.microsoft.com/office/word/2010/wordprocessingDrawing" xmlns:wp="http://schemas.openxmlformats.org/drawingml/2006/wordprocessingDrawing" xmlns:w10="urn:schemas-microsoft-com:office:word" xmlns:w="http://schemas.openxmlformats.org/wordprocessingml/2006/main" xmlns:w14="http://schemas.microsoft.com/office/word/2010/wordml" xmlns:w15="http://schemas.microsoft.com/office/word/2012/wordml" xmlns:w16se="http://schemas.microsoft.com/office/word/2015/wordml/symex" xmlns:wpg="http://schemas.microsoft.com/office/word/2010/wordprocessingGroup" xmlns:wpi="http://schemas.microsoft.com/office/word/2010/wordprocessingInk" xmlns:wne="http://schemas.microsoft.com/office/word/2006/wordml" xmlns:wps="http://schemas.microsoft.com/office/word/2010/wordprocessingShape" mc:Ignorable="w14 w15 w16se wp14">
   <w:footnote w:type="separator" w:id="-1">
     <w:p>
       <w:pPr>
@@ -4137,8 +4107,8 @@
 </file>
 
 <file path=word/numbering.xml><?xml version="1.0" encoding="utf-8"?>
-<w:numbering xmlns:wpc="http://schemas.microsoft.com/office/word/2010/wordprocessingCanvas" xmlns:mo="http://schemas.microsoft.com/office/mac/office/2008/main" xmlns:mc="http://schemas.openxmlformats.org/markup-compatibility/2006" xmlns:mv="urn:schemas-microsoft-com:mac:vml" xmlns:o="urn:schemas-microsoft-com:office:office" xmlns:r="http://schemas.openxmlformats.org/officeDocument/2006/relationships" xmlns:m="http://schemas.openxmlformats.org/officeDocument/2006/math" xmlns:v="urn:schemas-microsoft-com:vml" xmlns:wp14="http://schemas.microsoft.com/office/word/2010/wordprocessingDrawing" xmlns:wp="http://schemas.openxmlformats.org/drawingml/2006/wordprocessingDrawing" xmlns:w10="urn:schemas-microsoft-com:office:word" xmlns:w="http://schemas.openxmlformats.org/wordprocessingml/2006/main" xmlns:w14="http://schemas.microsoft.com/office/word/2010/wordml" xmlns:w15="http://schemas.microsoft.com/office/word/2012/wordml" xmlns:wpg="http://schemas.microsoft.com/office/word/2010/wordprocessingGroup" xmlns:wpi="http://schemas.microsoft.com/office/word/2010/wordprocessingInk" xmlns:wne="http://schemas.microsoft.com/office/word/2006/wordml" xmlns:wps="http://schemas.microsoft.com/office/word/2010/wordprocessingShape" mc:Ignorable="w14 w15 wp14">
-  <w:abstractNum w:abstractNumId="0">
+<w:numbering xmlns:wpc="http://schemas.microsoft.com/office/word/2010/wordprocessingCanvas" xmlns:cx="http://schemas.microsoft.com/office/drawing/2014/chartex" xmlns:cx1="http://schemas.microsoft.com/office/drawing/2015/9/8/chartex" xmlns:mc="http://schemas.openxmlformats.org/markup-compatibility/2006" xmlns:o="urn:schemas-microsoft-com:office:office" xmlns:r="http://schemas.openxmlformats.org/officeDocument/2006/relationships" xmlns:m="http://schemas.openxmlformats.org/officeDocument/2006/math" xmlns:v="urn:schemas-microsoft-com:vml" xmlns:wp14="http://schemas.microsoft.com/office/word/2010/wordprocessingDrawing" xmlns:wp="http://schemas.openxmlformats.org/drawingml/2006/wordprocessingDrawing" xmlns:w10="urn:schemas-microsoft-com:office:word" xmlns:w="http://schemas.openxmlformats.org/wordprocessingml/2006/main" xmlns:w14="http://schemas.microsoft.com/office/word/2010/wordml" xmlns:w15="http://schemas.microsoft.com/office/word/2012/wordml" xmlns:w16se="http://schemas.microsoft.com/office/word/2015/wordml/symex" xmlns:wpg="http://schemas.microsoft.com/office/word/2010/wordprocessingGroup" xmlns:wpi="http://schemas.microsoft.com/office/word/2010/wordprocessingInk" xmlns:wne="http://schemas.microsoft.com/office/word/2006/wordml" xmlns:wps="http://schemas.microsoft.com/office/word/2010/wordprocessingShape" mc:Ignorable="w14 w15 w16se wp14">
+  <w:abstractNum w:abstractNumId="0" w15:restartNumberingAfterBreak="0">
     <w:nsid w:val="FFFFFF1D"/>
     <w:multiLevelType w:val="multilevel"/>
     <w:tmpl w:val="EDC2DBC8"/>
@@ -4278,7 +4248,7 @@
       </w:rPr>
     </w:lvl>
   </w:abstractNum>
-  <w:abstractNum w:abstractNumId="1">
+  <w:abstractNum w:abstractNumId="1" w15:restartNumberingAfterBreak="0">
     <w:nsid w:val="213C3F75"/>
     <w:multiLevelType w:val="multilevel"/>
     <w:tmpl w:val="100C0025"/>
@@ -4383,7 +4353,7 @@
 </file>
 
 <file path=word/styles.xml><?xml version="1.0" encoding="utf-8"?>
-<w:styles xmlns:mc="http://schemas.openxmlformats.org/markup-compatibility/2006" xmlns:r="http://schemas.openxmlformats.org/officeDocument/2006/relationships" xmlns:w="http://schemas.openxmlformats.org/wordprocessingml/2006/main" xmlns:w14="http://schemas.microsoft.com/office/word/2010/wordml" xmlns:w15="http://schemas.microsoft.com/office/word/2012/wordml" mc:Ignorable="w14 w15">
+<w:styles xmlns:mc="http://schemas.openxmlformats.org/markup-compatibility/2006" xmlns:r="http://schemas.openxmlformats.org/officeDocument/2006/relationships" xmlns:w="http://schemas.openxmlformats.org/wordprocessingml/2006/main" xmlns:w14="http://schemas.microsoft.com/office/word/2010/wordml" xmlns:w15="http://schemas.microsoft.com/office/word/2012/wordml" xmlns:w16se="http://schemas.microsoft.com/office/word/2015/wordml/symex" mc:Ignorable="w14 w15 w16se">
   <w:docDefaults>
     <w:rPrDefault>
       <w:rPr>
@@ -4399,7 +4369,7 @@
       </w:pPr>
     </w:pPrDefault>
   </w:docDefaults>
-  <w:latentStyles w:defLockedState="0" w:defUIPriority="99" w:defSemiHidden="0" w:defUnhideWhenUsed="0" w:defQFormat="0" w:count="380">
+  <w:latentStyles w:defLockedState="0" w:defUIPriority="99" w:defSemiHidden="0" w:defUnhideWhenUsed="0" w:defQFormat="0" w:count="371">
     <w:lsdException w:name="Normal" w:uiPriority="0" w:qFormat="1"/>
     <w:lsdException w:name="heading 1" w:uiPriority="9" w:qFormat="1"/>
     <w:lsdException w:name="heading 2" w:semiHidden="1" w:uiPriority="9" w:unhideWhenUsed="1" w:qFormat="1"/>
@@ -5133,7 +5103,6 @@
       <w:spacing w:after="0" w:line="240" w:lineRule="auto"/>
     </w:pPr>
     <w:tblPr>
-      <w:tblInd w:w="0" w:type="dxa"/>
       <w:tblBorders>
         <w:top w:val="single" w:sz="4" w:space="0" w:color="auto"/>
         <w:left w:val="single" w:sz="4" w:space="0" w:color="auto"/>
@@ -5142,12 +5111,6 @@
         <w:insideH w:val="single" w:sz="4" w:space="0" w:color="auto"/>
         <w:insideV w:val="single" w:sz="4" w:space="0" w:color="auto"/>
       </w:tblBorders>
-      <w:tblCellMar>
-        <w:top w:w="0" w:type="dxa"/>
-        <w:left w:w="108" w:type="dxa"/>
-        <w:bottom w:w="0" w:type="dxa"/>
-        <w:right w:w="108" w:type="dxa"/>
-      </w:tblCellMar>
     </w:tblPr>
   </w:style>
   <w:style w:type="table" w:styleId="TableauGrille1Clair">
@@ -5161,7 +5124,6 @@
     <w:tblPr>
       <w:tblStyleRowBandSize w:val="1"/>
       <w:tblStyleColBandSize w:val="1"/>
-      <w:tblInd w:w="0" w:type="dxa"/>
       <w:tblBorders>
         <w:top w:val="single" w:sz="4" w:space="0" w:color="999999" w:themeColor="text1" w:themeTint="66"/>
         <w:left w:val="single" w:sz="4" w:space="0" w:color="999999" w:themeColor="text1" w:themeTint="66"/>
@@ -5170,12 +5132,6 @@
         <w:insideH w:val="single" w:sz="4" w:space="0" w:color="999999" w:themeColor="text1" w:themeTint="66"/>
         <w:insideV w:val="single" w:sz="4" w:space="0" w:color="999999" w:themeColor="text1" w:themeTint="66"/>
       </w:tblBorders>
-      <w:tblCellMar>
-        <w:top w:w="0" w:type="dxa"/>
-        <w:left w:w="108" w:type="dxa"/>
-        <w:bottom w:w="0" w:type="dxa"/>
-        <w:right w:w="108" w:type="dxa"/>
-      </w:tblCellMar>
     </w:tblPr>
     <w:tblStylePr w:type="firstRow">
       <w:rPr>
@@ -5661,7 +5617,7 @@
 </file>
 
 <file path=customXml/itemProps1.xml><?xml version="1.0" encoding="utf-8"?>
-<ds:datastoreItem xmlns:ds="http://schemas.openxmlformats.org/officeDocument/2006/customXml" ds:itemID="{EB83AE27-C8DD-3347-B303-D5D1AAAEBD1A}">
+<ds:datastoreItem xmlns:ds="http://schemas.openxmlformats.org/officeDocument/2006/customXml" ds:itemID="{0B8426FB-DC12-4E87-99FF-CB7DD1DFABB6}">
   <ds:schemaRefs>
     <ds:schemaRef ds:uri="http://schemas.openxmlformats.org/officeDocument/2006/bibliography"/>
   </ds:schemaRefs>

</xml_diff>